<commit_message>
final version of report lab5
</commit_message>
<xml_diff>
--- a/2sem/Лабораторная работа 5.docx
+++ b/2sem/Лабораторная работа 5.docx
@@ -27419,9 +27419,6 @@
     </w:p>
     <w:p>
       <w:pPr>
-        <w:tabs>
-          <w:tab w:val="left" w:pos="1524"/>
-        </w:tabs>
         <w:rPr>
           <w:rFonts w:ascii="Segoe UI" w:eastAsia="Times New Roman" w:hAnsi="Segoe UI" w:cs="Segoe UI"/>
           <w:color w:val="212529"/>
@@ -27430,11 +27427,26 @@
           <w:lang w:eastAsia="ru-RU"/>
         </w:rPr>
       </w:pPr>
+      <w:r>
+        <w:rPr>
+          <w:rFonts w:ascii="Segoe UI" w:eastAsia="Times New Roman" w:hAnsi="Segoe UI" w:cs="Segoe UI"/>
+          <w:color w:val="212529"/>
+          <w:sz w:val="24"/>
+          <w:szCs w:val="24"/>
+          <w:lang w:eastAsia="ru-RU"/>
+        </w:rPr>
+        <w:br w:type="page"/>
+      </w:r>
     </w:p>
     <w:p>
       <w:pPr>
         <w:pStyle w:val="1"/>
         <w:spacing w:after="120" w:line="240" w:lineRule="auto"/>
+        <w:rPr>
+          <w:b/>
+          <w:bCs/>
+          <w:lang w:eastAsia="zh-CN" w:bidi="hi-IN"/>
+        </w:rPr>
       </w:pPr>
       <w:bookmarkStart w:id="3" w:name="_Toc145408421"/>
       <w:r>
@@ -27445,6 +27457,7 @@
           <w:bCs/>
           <w:color w:val="000000" w:themeColor="text1"/>
         </w:rPr>
+        <w:lastRenderedPageBreak/>
         <w:t>Выводы</w:t>
       </w:r>
       <w:r>
@@ -27467,7 +27480,7 @@
           <w:szCs w:val="28"/>
           <w:lang w:eastAsia="zh-CN" w:bidi="hi-IN"/>
         </w:rPr>
-        <w:t xml:space="preserve">В результате проделанной работы, </w:t>
+        <w:t>В процессе выпол</w:t>
       </w:r>
       <w:r>
         <w:rPr>
@@ -27475,7 +27488,7 @@
           <w:szCs w:val="28"/>
           <w:lang w:eastAsia="zh-CN" w:bidi="hi-IN"/>
         </w:rPr>
-        <w:t>я</w:t>
+        <w:t>н</w:t>
       </w:r>
       <w:r>
         <w:rPr>
@@ -27483,7 +27496,7 @@
           <w:szCs w:val="28"/>
           <w:lang w:eastAsia="zh-CN" w:bidi="hi-IN"/>
         </w:rPr>
-        <w:t xml:space="preserve"> создал </w:t>
+        <w:t xml:space="preserve">ения </w:t>
       </w:r>
       <w:r>
         <w:rPr>
@@ -27491,7 +27504,7 @@
           <w:szCs w:val="28"/>
           <w:lang w:eastAsia="zh-CN" w:bidi="hi-IN"/>
         </w:rPr>
-        <w:t>консольное приложение, которое реализует управление коллекцией объектов в интерактивном режиме</w:t>
+        <w:t>работы я столкнулся с использованием новых технологий.</w:t>
       </w:r>
       <w:r>
         <w:rPr>
@@ -27499,7 +27512,7 @@
           <w:szCs w:val="28"/>
           <w:lang w:eastAsia="zh-CN" w:bidi="hi-IN"/>
         </w:rPr>
-        <w:t xml:space="preserve">, </w:t>
+        <w:t xml:space="preserve"> Так как мне было необходимо использовать</w:t>
       </w:r>
       <w:r>
         <w:rPr>
@@ -27507,7 +27520,7 @@
           <w:szCs w:val="28"/>
           <w:lang w:eastAsia="zh-CN" w:bidi="hi-IN"/>
         </w:rPr>
-        <w:t xml:space="preserve">научился работать с различными структурами данных в Java и файлами, а также углубил свои знания о ООП в Java, </w:t>
+        <w:t xml:space="preserve"> java.util.Vector как коллекци</w:t>
       </w:r>
       <w:r>
         <w:rPr>
@@ -27515,7 +27528,23 @@
           <w:szCs w:val="28"/>
           <w:lang w:eastAsia="zh-CN" w:bidi="hi-IN"/>
         </w:rPr>
-        <w:t xml:space="preserve">изучил интерфейсы </w:t>
+        <w:t>ю</w:t>
+      </w:r>
+      <w:r>
+        <w:rPr>
+          <w:sz w:val="28"/>
+          <w:szCs w:val="28"/>
+          <w:lang w:eastAsia="zh-CN" w:bidi="hi-IN"/>
+        </w:rPr>
+        <w:t xml:space="preserve"> для хранения данны</w:t>
+      </w:r>
+      <w:r>
+        <w:rPr>
+          <w:sz w:val="28"/>
+          <w:szCs w:val="28"/>
+          <w:lang w:eastAsia="zh-CN" w:bidi="hi-IN"/>
+        </w:rPr>
+        <w:t xml:space="preserve">х, мне пришлось изучить нюансы работы векторов в </w:t>
       </w:r>
       <w:r>
         <w:rPr>
@@ -27523,7 +27552,7 @@
           <w:szCs w:val="28"/>
           <w:lang w:val="en-US" w:eastAsia="zh-CN" w:bidi="hi-IN"/>
         </w:rPr>
-        <w:t>Comparator</w:t>
+        <w:t>Java</w:t>
       </w:r>
       <w:r>
         <w:rPr>
@@ -27531,7 +27560,7 @@
           <w:szCs w:val="28"/>
           <w:lang w:eastAsia="zh-CN" w:bidi="hi-IN"/>
         </w:rPr>
-        <w:t xml:space="preserve"> </w:t>
+        <w:t>. С одной стороны, Vector синхронизирован. С другой стороны, из-за синхронизации происходит снижение производительности по сравнению с другими коллекциями, такими как ArrayList, и это может быть критичным для высоконагруженных систем</w:t>
       </w:r>
       <w:r>
         <w:rPr>
@@ -27539,7 +27568,128 @@
           <w:szCs w:val="28"/>
           <w:lang w:eastAsia="zh-CN" w:bidi="hi-IN"/>
         </w:rPr>
-        <w:t xml:space="preserve">и </w:t>
+        <w:t>, это стоит учитывать в дальнейшем</w:t>
+      </w:r>
+      <w:r>
+        <w:rPr>
+          <w:sz w:val="28"/>
+          <w:szCs w:val="28"/>
+          <w:lang w:eastAsia="zh-CN" w:bidi="hi-IN"/>
+        </w:rPr>
+        <w:t>.</w:t>
+      </w:r>
+    </w:p>
+    <w:p>
+      <w:pPr>
+        <w:rPr>
+          <w:sz w:val="28"/>
+          <w:szCs w:val="28"/>
+          <w:lang w:eastAsia="zh-CN" w:bidi="hi-IN"/>
+        </w:rPr>
+      </w:pPr>
+      <w:r>
+        <w:rPr>
+          <w:sz w:val="28"/>
+          <w:szCs w:val="28"/>
+          <w:lang w:eastAsia="zh-CN" w:bidi="hi-IN"/>
+        </w:rPr>
+        <w:t>Впервые я встретился и с необходимостью и</w:t>
+      </w:r>
+      <w:r>
+        <w:rPr>
+          <w:sz w:val="28"/>
+          <w:szCs w:val="28"/>
+          <w:lang w:eastAsia="zh-CN" w:bidi="hi-IN"/>
+        </w:rPr>
+        <w:t>спользова</w:t>
+      </w:r>
+      <w:r>
+        <w:rPr>
+          <w:sz w:val="28"/>
+          <w:szCs w:val="28"/>
+          <w:lang w:eastAsia="zh-CN" w:bidi="hi-IN"/>
+        </w:rPr>
+        <w:t xml:space="preserve">ть </w:t>
+      </w:r>
+      <w:r>
+        <w:rPr>
+          <w:sz w:val="28"/>
+          <w:szCs w:val="28"/>
+          <w:lang w:eastAsia="zh-CN" w:bidi="hi-IN"/>
+        </w:rPr>
+        <w:t>интерфейс Comparable</w:t>
+      </w:r>
+      <w:r>
+        <w:rPr>
+          <w:sz w:val="28"/>
+          <w:szCs w:val="28"/>
+          <w:lang w:eastAsia="zh-CN" w:bidi="hi-IN"/>
+        </w:rPr>
+        <w:t>, что</w:t>
+      </w:r>
+      <w:r>
+        <w:rPr>
+          <w:sz w:val="28"/>
+          <w:szCs w:val="28"/>
+          <w:lang w:eastAsia="zh-CN" w:bidi="hi-IN"/>
+        </w:rPr>
+        <w:t xml:space="preserve">бы </w:t>
+      </w:r>
+      <w:r>
+        <w:rPr>
+          <w:sz w:val="28"/>
+          <w:szCs w:val="28"/>
+          <w:lang w:eastAsia="zh-CN" w:bidi="hi-IN"/>
+        </w:rPr>
+        <w:t>обеспечить внутренний порядок элементов в коллекции</w:t>
+      </w:r>
+      <w:r>
+        <w:rPr>
+          <w:sz w:val="28"/>
+          <w:szCs w:val="28"/>
+          <w:lang w:eastAsia="zh-CN" w:bidi="hi-IN"/>
+        </w:rPr>
+        <w:t>.</w:t>
+      </w:r>
+      <w:r>
+        <w:rPr>
+          <w:sz w:val="28"/>
+          <w:szCs w:val="28"/>
+          <w:lang w:eastAsia="zh-CN" w:bidi="hi-IN"/>
+        </w:rPr>
+        <w:t xml:space="preserve"> </w:t>
+      </w:r>
+      <w:r>
+        <w:rPr>
+          <w:sz w:val="28"/>
+          <w:szCs w:val="28"/>
+          <w:lang w:eastAsia="zh-CN" w:bidi="hi-IN"/>
+        </w:rPr>
+        <w:t>Реализовать л</w:t>
+      </w:r>
+      <w:r>
+        <w:rPr>
+          <w:sz w:val="28"/>
+          <w:szCs w:val="28"/>
+          <w:lang w:eastAsia="zh-CN" w:bidi="hi-IN"/>
+        </w:rPr>
+        <w:t>огик</w:t>
+      </w:r>
+      <w:r>
+        <w:rPr>
+          <w:sz w:val="28"/>
+          <w:szCs w:val="28"/>
+          <w:lang w:eastAsia="zh-CN" w:bidi="hi-IN"/>
+        </w:rPr>
+        <w:t>у</w:t>
+      </w:r>
+      <w:r>
+        <w:rPr>
+          <w:sz w:val="28"/>
+          <w:szCs w:val="28"/>
+          <w:lang w:eastAsia="zh-CN" w:bidi="hi-IN"/>
+        </w:rPr>
+        <w:t xml:space="preserve"> переопределяемого метода </w:t>
       </w:r>
       <w:r>
         <w:rPr>
@@ -27547,7 +27697,7 @@
           <w:szCs w:val="28"/>
           <w:lang w:val="en-US" w:eastAsia="zh-CN" w:bidi="hi-IN"/>
         </w:rPr>
-        <w:t>Compareable</w:t>
+        <w:t>compareTo</w:t>
       </w:r>
       <w:r>
         <w:rPr>
@@ -27555,7 +27705,7 @@
           <w:szCs w:val="28"/>
           <w:lang w:eastAsia="zh-CN" w:bidi="hi-IN"/>
         </w:rPr>
-        <w:t xml:space="preserve">. </w:t>
+        <w:t xml:space="preserve"> было несложно</w:t>
       </w:r>
       <w:r>
         <w:rPr>
@@ -27563,7 +27713,7 @@
           <w:szCs w:val="28"/>
           <w:lang w:eastAsia="zh-CN" w:bidi="hi-IN"/>
         </w:rPr>
-        <w:t>изучил параметризованные типы, wildcard-параметры и</w:t>
+        <w:t>. Теперь я умею организовывать логику сравнения собственных классов</w:t>
       </w:r>
       <w:r>
         <w:rPr>
@@ -27571,7 +27721,7 @@
           <w:szCs w:val="28"/>
           <w:lang w:eastAsia="zh-CN" w:bidi="hi-IN"/>
         </w:rPr>
-        <w:t xml:space="preserve"> </w:t>
+        <w:t>, и понимаю</w:t>
       </w:r>
       <w:r>
         <w:rPr>
@@ -27579,7 +27729,7 @@
           <w:szCs w:val="28"/>
           <w:lang w:eastAsia="zh-CN" w:bidi="hi-IN"/>
         </w:rPr>
-        <w:t>пр</w:t>
+        <w:t xml:space="preserve"> </w:t>
       </w:r>
       <w:r>
         <w:rPr>
@@ -27587,7 +27737,15 @@
           <w:szCs w:val="28"/>
           <w:lang w:eastAsia="zh-CN" w:bidi="hi-IN"/>
         </w:rPr>
-        <w:t>именил</w:t>
+        <w:t xml:space="preserve">разницу между </w:t>
+      </w:r>
+      <w:r>
+        <w:rPr>
+          <w:sz w:val="28"/>
+          <w:szCs w:val="28"/>
+          <w:lang w:val="en-US" w:eastAsia="zh-CN" w:bidi="hi-IN"/>
+        </w:rPr>
+        <w:t>Comparable</w:t>
       </w:r>
       <w:r>
         <w:rPr>
@@ -27601,9 +27759,17 @@
         <w:rPr>
           <w:sz w:val="28"/>
           <w:szCs w:val="28"/>
+          <w:lang w:eastAsia="zh-CN" w:bidi="hi-IN"/>
+        </w:rPr>
+        <w:t xml:space="preserve">и </w:t>
+      </w:r>
+      <w:r>
+        <w:rPr>
+          <w:sz w:val="28"/>
+          <w:szCs w:val="28"/>
           <w:lang w:val="en-US" w:eastAsia="zh-CN" w:bidi="hi-IN"/>
         </w:rPr>
-        <w:t>javadoc</w:t>
+        <w:t>Comparator</w:t>
       </w:r>
       <w:r>
         <w:rPr>
@@ -27611,15 +27777,148 @@
           <w:szCs w:val="28"/>
           <w:lang w:eastAsia="zh-CN" w:bidi="hi-IN"/>
         </w:rPr>
-        <w:t xml:space="preserve"> </w:t>
-      </w:r>
-      <w:r>
+        <w:t>.</w:t>
+      </w:r>
+    </w:p>
+    <w:p>
+      <w:pPr>
         <w:rPr>
           <w:sz w:val="28"/>
           <w:szCs w:val="28"/>
           <w:lang w:eastAsia="zh-CN" w:bidi="hi-IN"/>
         </w:rPr>
-        <w:t>на практике</w:t>
+      </w:pPr>
+      <w:r>
+        <w:rPr>
+          <w:sz w:val="28"/>
+          <w:szCs w:val="28"/>
+          <w:lang w:eastAsia="zh-CN" w:bidi="hi-IN"/>
+        </w:rPr>
+        <w:t>Использование java.util.Scanner для чтения данных из файла было простым и удобным решением для разбора текстовых данных, однако этот класс не предоставляет большого контроля за кодировкой файла и может быть не лучшим выбором для обработки больших объёмов данных.</w:t>
+      </w:r>
+    </w:p>
+    <w:p>
+      <w:pPr>
+        <w:rPr>
+          <w:sz w:val="28"/>
+          <w:szCs w:val="28"/>
+          <w:lang w:eastAsia="zh-CN" w:bidi="hi-IN"/>
+        </w:rPr>
+      </w:pPr>
+      <w:r>
+        <w:rPr>
+          <w:sz w:val="28"/>
+          <w:szCs w:val="28"/>
+          <w:lang w:eastAsia="zh-CN" w:bidi="hi-IN"/>
+        </w:rPr>
+        <w:t>Запись данных с использованием java.io.FileOutputStream позволила мне напрямую управлять процессом записи данных в файл. Этот выбор предоставил мне полный контроль над записью, но в то же время потребовал дополнительного управления ошибками</w:t>
+      </w:r>
+      <w:r>
+        <w:rPr>
+          <w:sz w:val="28"/>
+          <w:szCs w:val="28"/>
+          <w:lang w:eastAsia="zh-CN" w:bidi="hi-IN"/>
+        </w:rPr>
+        <w:t>.</w:t>
+      </w:r>
+    </w:p>
+    <w:p>
+      <w:pPr>
+        <w:rPr>
+          <w:sz w:val="28"/>
+          <w:szCs w:val="28"/>
+          <w:lang w:eastAsia="zh-CN" w:bidi="hi-IN"/>
+        </w:rPr>
+      </w:pPr>
+      <w:r>
+        <w:rPr>
+          <w:sz w:val="28"/>
+          <w:szCs w:val="28"/>
+          <w:lang w:eastAsia="zh-CN" w:bidi="hi-IN"/>
+        </w:rPr>
+        <w:t>Тщательная документация всех классов в формате Javadoc оказалась времязатратной, но она облегчила понимание структуры и назначения всех компонентов программы, что несомненно будет полезным для тех, кто будет работать с кодом в будущем.</w:t>
+      </w:r>
+    </w:p>
+    <w:p>
+      <w:pPr>
+        <w:rPr>
+          <w:sz w:val="28"/>
+          <w:szCs w:val="28"/>
+          <w:lang w:eastAsia="zh-CN" w:bidi="hi-IN"/>
+        </w:rPr>
+      </w:pPr>
+      <w:r>
+        <w:rPr>
+          <w:sz w:val="28"/>
+          <w:szCs w:val="28"/>
+          <w:lang w:eastAsia="zh-CN" w:bidi="hi-IN"/>
+        </w:rPr>
+        <w:t xml:space="preserve">Обработка </w:t>
+      </w:r>
+      <w:r>
+        <w:rPr>
+          <w:sz w:val="28"/>
+          <w:szCs w:val="28"/>
+          <w:lang w:eastAsia="zh-CN" w:bidi="hi-IN"/>
+        </w:rPr>
+        <w:t>исключений</w:t>
+      </w:r>
+      <w:r>
+        <w:rPr>
+          <w:sz w:val="28"/>
+          <w:szCs w:val="28"/>
+          <w:lang w:eastAsia="zh-CN" w:bidi="hi-IN"/>
+        </w:rPr>
+        <w:t>, таких как ошибки пользовательского ввода или проблемы с доступом к файлам, обеспечивает устойчивость приложения. Это превратило множество потенциальных "тупиков" для пользователя в навигируемые предупреждения, что существенно улучшило пользовательский опыт.</w:t>
+      </w:r>
+    </w:p>
+    <w:p>
+      <w:pPr>
+        <w:rPr>
+          <w:sz w:val="28"/>
+          <w:szCs w:val="28"/>
+          <w:lang w:eastAsia="zh-CN" w:bidi="hi-IN"/>
+        </w:rPr>
+      </w:pPr>
+      <w:r>
+        <w:rPr>
+          <w:sz w:val="28"/>
+          <w:szCs w:val="28"/>
+          <w:lang w:eastAsia="zh-CN" w:bidi="hi-IN"/>
+        </w:rPr>
+        <w:t>В целом, решения, которые я принимал при реализации проекта, имели свои плюсы и минусы.</w:t>
+      </w:r>
+      <w:r>
+        <w:rPr>
+          <w:sz w:val="28"/>
+          <w:szCs w:val="28"/>
+          <w:lang w:eastAsia="zh-CN" w:bidi="hi-IN"/>
+        </w:rPr>
+        <w:t xml:space="preserve"> </w:t>
+      </w:r>
+      <w:r>
+        <w:rPr>
+          <w:sz w:val="28"/>
+          <w:szCs w:val="28"/>
+          <w:lang w:eastAsia="zh-CN" w:bidi="hi-IN"/>
+        </w:rPr>
+        <w:t>В будущем я буду использовать</w:t>
+      </w:r>
+      <w:r>
+        <w:rPr>
+          <w:sz w:val="28"/>
+          <w:szCs w:val="28"/>
+          <w:lang w:eastAsia="zh-CN" w:bidi="hi-IN"/>
+        </w:rPr>
+        <w:t xml:space="preserve"> </w:t>
+      </w:r>
+      <w:r>
+        <w:rPr>
+          <w:sz w:val="28"/>
+          <w:szCs w:val="28"/>
+          <w:lang w:eastAsia="zh-CN" w:bidi="hi-IN"/>
+        </w:rPr>
+        <w:t>изученные подходы с осторожностью, балансируя между производительностью, удобством использования и устойчивостью системы. Отказ от использования Vector в пользу более поздних коллекций, таких как ArrayList или LinkedList, может быть оправдан в зависимости от контекста задачи</w:t>
       </w:r>
       <w:r>
         <w:rPr>

</xml_diff>